<commit_message>
Fix bug when parsing description
</commit_message>
<xml_diff>
--- a/src/main/resources/finalized collections/AAS Split/MA Worcester, American Antiquarian Society--sacred music INVENTORY - 8.docx
+++ b/src/main/resources/finalized collections/AAS Split/MA Worcester, American Antiquarian Society--sacred music INVENTORY - 8.docx
@@ -1655,7 +1655,7 @@
     <w:p>
       <w:pPr>
         <w:rPr>
-          <w:rFonts w:ascii="Wingdings 2" w:hAnsi="Wingdings 2"/>
+          <w:rFonts w:ascii="Wingdings 2" w:hAnsi="Wingdings 2" w:hint="eastAsia"/>
         </w:rPr>
       </w:pPr>
       <w:r>
@@ -7065,22 +7065,21 @@
       </w:r>
       <w:r>
         <w:rPr>
+          <w:i/>
+          <w:iCs/>
           <w:smallCaps/>
         </w:rPr>
         <w:t>Strike the Cymbal</w:t>
       </w:r>
       <w:r>
-        <w:t xml:space="preserve"> (“Song of Rejoicing / </w:t>
-      </w:r>
-      <w:r>
-        <w:rPr>
-          <w:i/>
-          <w:iCs/>
-        </w:rPr>
-        <w:t>For the Conquest of Goliath by David</w:t>
-      </w:r>
-      <w:r>
-        <w:t xml:space="preserve">”).  Baltimore: for J. </w:t>
+        <w:rPr>
+          <w:i/>
+          <w:iCs/>
+        </w:rPr>
+        <w:t xml:space="preserve"> (“Song of Rejoicing / For the Conquest of Goliath by David”).</w:t>
+      </w:r>
+      <w:r>
+        <w:t xml:space="preserve">  Baltimore: for J. </w:t>
       </w:r>
       <w:proofErr w:type="spellStart"/>
       <w:r>
@@ -7262,12 +7261,21 @@
       </w:r>
       <w:r>
         <w:rPr>
+          <w:i/>
+          <w:iCs/>
           <w:smallCaps/>
         </w:rPr>
         <w:t>Come Holy Ghost / A Hymn for Whit Sunday</w:t>
       </w:r>
       <w:r>
-        <w:t xml:space="preserve">.  New York: G. </w:t>
+        <w:rPr>
+          <w:i/>
+          <w:iCs/>
+        </w:rPr>
+        <w:t>.</w:t>
+      </w:r>
+      <w:r>
+        <w:t xml:space="preserve">  New York: G. </w:t>
       </w:r>
       <w:proofErr w:type="spellStart"/>
       <w:r>
@@ -10708,13 +10716,8 @@
       <w:r>
         <w:tab/>
       </w:r>
-      <w:proofErr w:type="spellStart"/>
-      <w:r>
-        <w:t>Mr</w:t>
-      </w:r>
-      <w:proofErr w:type="spellEnd"/>
-      <w:r>
-        <w:t xml:space="preserve"> </w:t>
+      <w:r>
+        <w:t xml:space="preserve">Mr </w:t>
       </w:r>
       <w:proofErr w:type="spellStart"/>
       <w:r>
@@ -13210,7 +13213,14 @@
         <w:t xml:space="preserve"> </w:t>
       </w:r>
       <w:r>
-        <w:t>MS. music book.  40 unnumbered leaves</w:t>
+        <w:rPr>
+          <w:i/>
+          <w:iCs/>
+        </w:rPr>
+        <w:t xml:space="preserve">MS. music book. </w:t>
+      </w:r>
+      <w:r>
+        <w:t xml:space="preserve"> 40 unnumbered leaves</w:t>
       </w:r>
       <w:r>
         <w:t>, all with MS. music: secular songs + duet with keyboard accompaniment, keyboard pieces, sacred</w:t>
@@ -15271,7 +15281,15 @@
       </w:r>
       <w:proofErr w:type="spellEnd"/>
       <w:r>
-        <w:t xml:space="preserve"> [by Benham], Em, 111|3-51|3-2-1-5D5|U1, </w:t>
+        <w:t xml:space="preserve"> [by Benham], </w:t>
+      </w:r>
+      <w:proofErr w:type="spellStart"/>
+      <w:r>
+        <w:t>Em</w:t>
+      </w:r>
+      <w:proofErr w:type="spellEnd"/>
+      <w:r>
+        <w:t xml:space="preserve">, 111|3-51|3-2-1-5D5|U1, </w:t>
       </w:r>
       <w:r>
         <w:tab/>
@@ -18891,15 +18909,7 @@
       </w:r>
       <w:r>
         <w:tab/>
-        <w:t>79-80, title changed to “</w:t>
-      </w:r>
-      <w:proofErr w:type="spellStart"/>
-      <w:r>
-        <w:t>Benington</w:t>
-      </w:r>
-      <w:proofErr w:type="spellEnd"/>
-      <w:r>
-        <w:t xml:space="preserve">,” incipit of one text line extended </w:t>
+        <w:t xml:space="preserve">79-80, title changed to “Benington,” incipit of one text line extended </w:t>
       </w:r>
     </w:p>
     <w:p>
@@ -19335,11 +19345,7 @@
       </w:r>
       <w:r>
         <w:tab/>
-        <w:t>Sever” (pencil), “W Sever”; p. [1]: “</w:t>
-      </w:r>
-      <w:proofErr w:type="spellStart"/>
-      <w:r>
-        <w:t>M</w:t>
+        <w:t>Sever” (pencil), “W Sever”; p. [1]: “M</w:t>
       </w:r>
       <w:r>
         <w:rPr>
@@ -19347,7 +19353,6 @@
         </w:rPr>
         <w:t>r</w:t>
       </w:r>
-      <w:proofErr w:type="spellEnd"/>
       <w:r>
         <w:t xml:space="preserve"> William </w:t>
       </w:r>
@@ -19947,13 +19952,31 @@
       </w:r>
       <w:proofErr w:type="spellEnd"/>
       <w:r>
-        <w:t>], John.  MS. music book</w:t>
-      </w:r>
-      <w:r>
+        <w:t xml:space="preserve">], John.  </w:t>
+      </w:r>
+      <w:r>
+        <w:rPr>
+          <w:i/>
+          <w:iCs/>
+        </w:rPr>
+        <w:t>MS. music book</w:t>
+      </w:r>
+      <w:r>
+        <w:rPr>
+          <w:i/>
+          <w:iCs/>
+        </w:rPr>
         <w:t>, dated 1741-1782</w:t>
       </w:r>
       <w:r>
-        <w:t xml:space="preserve">.  116 pp.  Original numbering of </w:t>
+        <w:rPr>
+          <w:i/>
+          <w:iCs/>
+        </w:rPr>
+        <w:t>.</w:t>
+      </w:r>
+      <w:r>
+        <w:t xml:space="preserve">  116 pp.  Original numbering of </w:t>
       </w:r>
       <w:r>
         <w:t>leaves</w:t>
@@ -33071,7 +33094,15 @@
       </w:r>
       <w:proofErr w:type="spellEnd"/>
       <w:r>
-        <w:t xml:space="preserve">], bass, Em, 112|354, </w:t>
+        <w:t xml:space="preserve">], bass, </w:t>
+      </w:r>
+      <w:proofErr w:type="spellStart"/>
+      <w:r>
+        <w:t>Em</w:t>
+      </w:r>
+      <w:proofErr w:type="spellEnd"/>
+      <w:r>
+        <w:t xml:space="preserve">, 112|354, </w:t>
       </w:r>
       <w:r>
         <w:t xml:space="preserve">no text, but </w:t>
@@ -35951,6 +35982,7 @@
     <w:lsdException w:name="HTML Sample" w:semiHidden="1" w:unhideWhenUsed="1"/>
     <w:lsdException w:name="HTML Typewriter" w:semiHidden="1" w:unhideWhenUsed="1"/>
     <w:lsdException w:name="HTML Variable" w:semiHidden="1" w:unhideWhenUsed="1"/>
+    <w:lsdException w:name="Normal Table" w:semiHidden="1" w:unhideWhenUsed="1"/>
     <w:lsdException w:name="annotation subject" w:semiHidden="1" w:unhideWhenUsed="1"/>
     <w:lsdException w:name="No List" w:semiHidden="1" w:unhideWhenUsed="1"/>
     <w:lsdException w:name="Outline List 1" w:semiHidden="1" w:unhideWhenUsed="1"/>
@@ -35993,8 +36025,11 @@
     <w:lsdException w:name="Table Contemporary" w:semiHidden="1" w:unhideWhenUsed="1"/>
     <w:lsdException w:name="Table Elegant" w:semiHidden="1" w:unhideWhenUsed="1"/>
     <w:lsdException w:name="Table Professional" w:semiHidden="1" w:unhideWhenUsed="1"/>
+    <w:lsdException w:name="Table Subtle 1" w:semiHidden="1" w:unhideWhenUsed="1"/>
     <w:lsdException w:name="Table Subtle 2" w:semiHidden="1" w:unhideWhenUsed="1"/>
     <w:lsdException w:name="Table Web 1" w:semiHidden="1" w:unhideWhenUsed="1"/>
+    <w:lsdException w:name="Table Web 2" w:semiHidden="1" w:unhideWhenUsed="1"/>
+    <w:lsdException w:name="Table Web 3" w:semiHidden="1" w:unhideWhenUsed="1"/>
     <w:lsdException w:name="Balloon Text" w:semiHidden="1" w:unhideWhenUsed="1"/>
     <w:lsdException w:name="Table Grid" w:uiPriority="59"/>
     <w:lsdException w:name="Table Theme" w:semiHidden="1" w:unhideWhenUsed="1"/>

</xml_diff>